<commit_message>
upload new ihk application with changes
</commit_message>
<xml_diff>
--- a/Antrag/simplyDone_Projektantrag.docx
+++ b/Antrag/simplyDone_Projektantrag.docx
@@ -2,12 +2,12 @@
 <file path=word/document.xml><?xml version="1.0" encoding="utf-8"?>
 <w:document xmlns:wpc="http://schemas.microsoft.com/office/word/2010/wordprocessingCanvas" xmlns:cx="http://schemas.microsoft.com/office/drawing/2014/chartex" xmlns:cx1="http://schemas.microsoft.com/office/drawing/2015/9/8/chartex" xmlns:cx2="http://schemas.microsoft.com/office/drawing/2015/10/21/chartex" xmlns:cx3="http://schemas.microsoft.com/office/drawing/2016/5/9/chartex" xmlns:cx4="http://schemas.microsoft.com/office/drawing/2016/5/10/chartex" xmlns:cx5="http://schemas.microsoft.com/office/drawing/2016/5/11/chartex" xmlns:cx6="http://schemas.microsoft.com/office/drawing/2016/5/12/chartex" xmlns:cx7="http://schemas.microsoft.com/office/drawing/2016/5/13/chartex" xmlns:cx8="http://schemas.microsoft.com/office/drawing/2016/5/14/chartex" xmlns:mc="http://schemas.openxmlformats.org/markup-compatibility/2006" xmlns:aink="http://schemas.microsoft.com/office/drawing/2016/ink" xmlns:am3d="http://schemas.microsoft.com/office/drawing/2017/model3d" xmlns:o="urn:schemas-microsoft-com:office:office" xmlns:oel="http://schemas.microsoft.com/office/2019/extlst" xmlns:r="http://schemas.openxmlformats.org/officeDocument/2006/relationships" xmlns:m="http://schemas.openxmlformats.org/officeDocument/2006/math" xmlns:v="urn:schemas-microsoft-com:vml" xmlns:wp14="http://schemas.microsoft.com/office/word/2010/wordprocessingDrawing" xmlns:wp="http://schemas.openxmlformats.org/drawingml/2006/wordprocessingDrawing" xmlns:w10="urn:schemas-microsoft-com:office:word" xmlns:w="http://schemas.openxmlformats.org/wordprocessingml/2006/main" xmlns:w14="http://schemas.microsoft.com/office/word/2010/wordml" xmlns:w15="http://schemas.microsoft.com/office/word/2012/wordml" xmlns:w16cex="http://schemas.microsoft.com/office/word/2018/wordml/cex" xmlns:w16cid="http://schemas.microsoft.com/office/word/2016/wordml/cid" xmlns:w16="http://schemas.microsoft.com/office/word/2018/wordml" xmlns:w16sdtdh="http://schemas.microsoft.com/office/word/2020/wordml/sdtdatahash" xmlns:w16se="http://schemas.microsoft.com/office/word/2015/wordml/symex" xmlns:wpg="http://schemas.microsoft.com/office/word/2010/wordprocessingGroup" xmlns:wpi="http://schemas.microsoft.com/office/word/2010/wordprocessingInk" xmlns:wne="http://schemas.microsoft.com/office/word/2006/wordml" xmlns:wps="http://schemas.microsoft.com/office/word/2010/wordprocessingShape" mc:Ignorable="w14 w15 w16se w16cid w16 w16cex w16sdtdh wp14">
   <w:body>
+    <w:bookmarkStart w:id="0" w:name="_Hlk82601904"/>
     <w:p>
       <w:pPr>
         <w:spacing w:after="310" w:line="259" w:lineRule="auto"/>
         <w:ind w:left="568" w:firstLine="0"/>
       </w:pPr>
-      <w:bookmarkStart w:id="0" w:name="_Hlk82601904"/>
       <w:r>
         <w:rPr>
           <w:rFonts w:ascii="Calibri" w:eastAsia="Calibri" w:hAnsi="Calibri" w:cs="Calibri"/>
@@ -933,6 +933,7 @@
                   <w:enabled/>
                   <w:calcOnExit w:val="0"/>
                   <w:ddList>
+                    <w:result w:val="2"/>
                     <w:listEntry w:val="Bitte auswählen"/>
                     <w:listEntry w:val="IT-Systemelektroniker:in"/>
                     <w:listEntry w:val="Fachinformatiker:in FR Anwendungsentwicklung"/>
@@ -1064,39 +1065,7 @@
                 <w:sz w:val="20"/>
                 <w:szCs w:val="20"/>
               </w:rPr>
-              <w:t> </w:t>
-            </w:r>
-            <w:r>
-              <w:rPr>
-                <w:noProof/>
-                <w:sz w:val="20"/>
-                <w:szCs w:val="20"/>
-              </w:rPr>
-              <w:t> </w:t>
-            </w:r>
-            <w:r>
-              <w:rPr>
-                <w:noProof/>
-                <w:sz w:val="20"/>
-                <w:szCs w:val="20"/>
-              </w:rPr>
-              <w:t> </w:t>
-            </w:r>
-            <w:r>
-              <w:rPr>
-                <w:noProof/>
-                <w:sz w:val="20"/>
-                <w:szCs w:val="20"/>
-              </w:rPr>
-              <w:t> </w:t>
-            </w:r>
-            <w:r>
-              <w:rPr>
-                <w:noProof/>
-                <w:sz w:val="20"/>
-                <w:szCs w:val="20"/>
-              </w:rPr>
-              <w:t> </w:t>
+              <w:t>simplyDone - Die ToDo App für einfache Aufgabenverwaltung</w:t>
             </w:r>
             <w:r>
               <w:rPr>
@@ -1313,39 +1282,34 @@
             </w:r>
             <w:r>
               <w:rPr>
-                <w:noProof/>
-                <w:sz w:val="20"/>
-                <w:szCs w:val="20"/>
-              </w:rPr>
-              <w:t> </w:t>
-            </w:r>
-            <w:r>
-              <w:rPr>
-                <w:noProof/>
-                <w:sz w:val="20"/>
-                <w:szCs w:val="20"/>
-              </w:rPr>
-              <w:t> </w:t>
-            </w:r>
-            <w:r>
-              <w:rPr>
-                <w:noProof/>
-                <w:sz w:val="20"/>
-                <w:szCs w:val="20"/>
-              </w:rPr>
-              <w:t> </w:t>
-            </w:r>
-            <w:r>
-              <w:rPr>
-                <w:noProof/>
-                <w:sz w:val="20"/>
-                <w:szCs w:val="20"/>
-              </w:rPr>
-              <w:t> </w:t>
-            </w:r>
-            <w:r>
-              <w:rPr>
-                <w:noProof/>
+                <w:sz w:val="20"/>
+                <w:szCs w:val="20"/>
+              </w:rPr>
+              <w:t> </w:t>
+            </w:r>
+            <w:r>
+              <w:rPr>
+                <w:sz w:val="20"/>
+                <w:szCs w:val="20"/>
+              </w:rPr>
+              <w:t> </w:t>
+            </w:r>
+            <w:r>
+              <w:rPr>
+                <w:sz w:val="20"/>
+                <w:szCs w:val="20"/>
+              </w:rPr>
+              <w:t> </w:t>
+            </w:r>
+            <w:r>
+              <w:rPr>
+                <w:sz w:val="20"/>
+                <w:szCs w:val="20"/>
+              </w:rPr>
+              <w:t> </w:t>
+            </w:r>
+            <w:r>
+              <w:rPr>
                 <w:sz w:val="20"/>
                 <w:szCs w:val="20"/>
               </w:rPr>
@@ -3309,39 +3273,7 @@
               <w:t>, für uns optimalen Lösung zur Aufgabenverwaltung. Im Zuge dieser Projektaufgabe haben wir uns entschlossen ein eigenes Produkt zu entwerfen und umzusetzen. Unsere Lösung soll i</w:t>
             </w:r>
             <w:r>
-              <w:t xml:space="preserve">m Web als auch als App umgesetzt werden. Für die </w:t>
-            </w:r>
-            <w:proofErr w:type="gramStart"/>
-            <w:r>
-              <w:t>Web Lösung</w:t>
-            </w:r>
-            <w:proofErr w:type="gramEnd"/>
-            <w:r>
-              <w:t xml:space="preserve"> werden wir </w:t>
-            </w:r>
-            <w:proofErr w:type="spellStart"/>
-            <w:r>
-              <w:t>vorausichtlich</w:t>
-            </w:r>
-            <w:proofErr w:type="spellEnd"/>
-            <w:r>
-              <w:t xml:space="preserve"> die Programmiersprachen </w:t>
-            </w:r>
-            <w:proofErr w:type="spellStart"/>
-            <w:r>
-              <w:t>PhP</w:t>
-            </w:r>
-            <w:proofErr w:type="spellEnd"/>
-            <w:r>
-              <w:t xml:space="preserve">, HTML, CSS und JavaScript verwenden. Für die App hauptsächlich </w:t>
-            </w:r>
-            <w:proofErr w:type="spellStart"/>
-            <w:r>
-              <w:t>JavaFx</w:t>
-            </w:r>
-            <w:proofErr w:type="spellEnd"/>
-            <w:r>
-              <w:t xml:space="preserve">. </w:t>
+              <w:t xml:space="preserve">m Web als auch als App umgesetzt werden. Für die Web Lösung werden wir vorausichtlich die Programmiersprachen PhP, HTML, CSS und JavaScript verwenden. Für die App hauptsächlich JavaFx. </w:t>
             </w:r>
             <w:r>
               <w:t xml:space="preserve">Über </w:t>
@@ -3350,34 +3282,10 @@
               <w:t xml:space="preserve">eine </w:t>
             </w:r>
             <w:r>
-              <w:t xml:space="preserve">MySQL Datenbank werden </w:t>
-            </w:r>
-            <w:proofErr w:type="gramStart"/>
-            <w:r>
-              <w:t>beide Anwendung</w:t>
-            </w:r>
-            <w:proofErr w:type="gramEnd"/>
-            <w:r>
-              <w:t xml:space="preserve"> mit den entsprechenden Daten versorgt und </w:t>
-            </w:r>
-            <w:proofErr w:type="spellStart"/>
-            <w:r>
-              <w:t>kontinuerlich</w:t>
-            </w:r>
-            <w:proofErr w:type="spellEnd"/>
-            <w:r>
-              <w:t xml:space="preserve"> nach Änderungen durchsucht.</w:t>
-            </w:r>
-            <w:r>
-              <w:t xml:space="preserve"> Aufgesetzt werden Web- und Datenbankserver bei dem Hoster: all-inkl.com. Das Projekt wird in einem öffentlichen Repository auf </w:t>
-            </w:r>
-            <w:proofErr w:type="spellStart"/>
-            <w:r>
-              <w:t>Github</w:t>
-            </w:r>
-            <w:proofErr w:type="spellEnd"/>
-            <w:r>
-              <w:t xml:space="preserve"> veröffentlicht: </w:t>
+              <w:t>MySQL Datenbank werden beide Anwendung mit den entsprechenden Daten versorgt und kontinuerlich nach Änderungen durchsucht.</w:t>
+            </w:r>
+            <w:r>
+              <w:t xml:space="preserve"> Aufgesetzt werden Web- und Datenbankserver bei dem Hoster: all-inkl.com. Das Projekt wird in einem öffentlichen Repository auf Github veröffentlicht: </w:t>
             </w:r>
             <w:r>
               <w:t>https://github.com/Eddyhotkey/simplydone</w:t>
@@ -3776,13 +3684,8 @@
               <w:ind w:left="0" w:firstLine="0"/>
             </w:pPr>
             <w:r>
-              <w:t xml:space="preserve">4. </w:t>
-            </w:r>
-            <w:proofErr w:type="spellStart"/>
-            <w:r>
-              <w:t>Testing</w:t>
-            </w:r>
-            <w:proofErr w:type="spellEnd"/>
+              <w:t>4. Testing</w:t>
+            </w:r>
           </w:p>
           <w:p>
             <w:pPr>
@@ -3808,15 +3711,7 @@
               <w:ind w:left="0" w:firstLine="0"/>
             </w:pPr>
             <w:r>
-              <w:t xml:space="preserve"> - </w:t>
-            </w:r>
-            <w:proofErr w:type="spellStart"/>
-            <w:r>
-              <w:t>Perfomancetests</w:t>
-            </w:r>
-            <w:proofErr w:type="spellEnd"/>
-            <w:r>
-              <w:t xml:space="preserve"> und Optimierungen</w:t>
+              <w:t xml:space="preserve"> - Perfomancetests und Optimierungen</w:t>
             </w:r>
           </w:p>
           <w:p>

</xml_diff>